<commit_message>
Web Project Year 1
</commit_message>
<xml_diff>
--- a/README.docx
+++ b/README.docx
@@ -34,26 +34,1211 @@
       </w:pPr>
       <w:r>
         <w:tab/>
-        <w:t>As I had not studied web during my school times, it was hard to design a web page. So, I had looked for different pages in the in</w:t>
-      </w:r>
-      <w:r>
-        <w:t xml:space="preserve">ternet for designing my webpages. </w:t>
-      </w:r>
-      <w:r>
-        <w:t xml:space="preserve">I </w:t>
-      </w:r>
-      <w:r>
-        <w:t xml:space="preserve">also </w:t>
-      </w:r>
-      <w:r>
-        <w:t>took help from my friend</w:t>
-      </w:r>
-      <w:r>
-        <w:t xml:space="preserve"> regarding the webpages </w:t>
-      </w:r>
+        <w:t>As I had not studied web during my school times, it was hard to design a web page</w:t>
+      </w:r>
+      <w:r>
+        <w:t>. So, I had looked for web designing</w:t>
+      </w:r>
+      <w:r>
+        <w:t xml:space="preserve"> pages in the in</w:t>
+      </w:r>
+      <w:r>
+        <w:t xml:space="preserve">ternet </w:t>
+      </w:r>
+      <w:r>
+        <w:t>which would help me in</w:t>
+      </w:r>
+      <w:r>
+        <w:t xml:space="preserve"> designing my webpages.</w:t>
+      </w:r>
+      <w:r>
+        <w:t xml:space="preserve"> W3schools helped me a lot for this assignment. </w:t>
+      </w:r>
+      <w:r>
+        <w:t>So, after looki</w:t>
+      </w:r>
+      <w:r>
+        <w:t>ng through the w3schools pages</w:t>
+      </w:r>
+      <w:r>
+        <w:t xml:space="preserve">, I got some idea and started to work on the assignment. I had discussed few things about the webpages with my friends </w:t>
+      </w:r>
+      <w:r>
+        <w:t xml:space="preserve">from the college </w:t>
+      </w:r>
+      <w:r>
+        <w:t xml:space="preserve">and they also guided me </w:t>
+      </w:r>
+      <w:r>
+        <w:t xml:space="preserve">for a better looking design. </w:t>
+      </w:r>
+      <w:r>
+        <w:t xml:space="preserve">Altogether, there are 4 web pages. </w:t>
+      </w:r>
+    </w:p>
+    <w:p>
+      <w:pPr>
+        <w:jc w:val="both"/>
+      </w:pPr>
       <w:bookmarkStart w:id="0" w:name="_GoBack"/>
       <w:bookmarkEnd w:id="0"/>
     </w:p>
+    <w:p>
+      <w:pPr>
+        <w:pStyle w:val="Heading1"/>
+        <w:jc w:val="both"/>
+      </w:pPr>
+      <w:r>
+        <w:t>Project development</w:t>
+      </w:r>
+    </w:p>
+    <w:p>
+      <w:pPr>
+        <w:jc w:val="both"/>
+      </w:pPr>
+      <w:r>
+        <w:t>For my 4 webpages that I have designed, it took me about 12 days.</w:t>
+      </w:r>
+      <w:r>
+        <w:t xml:space="preserve"> For creating the web page, I used Atom.</w:t>
+      </w:r>
+      <w:r>
+        <w:t xml:space="preserve"> The index page or the home page was made in 6 days. It took me 6 days to create the first page because I had little knowledge about it and I consistently kept changing the background image until I found something that matches with the text.</w:t>
+      </w:r>
+      <w:r>
+        <w:t xml:space="preserve"> </w:t>
+      </w:r>
+      <w:r>
+        <w:t>Then, for other pages it took about 2 days most. However, the new content in the new page didn’t match with the background image, so I had to change the background image again. And finally I took a picture and</w:t>
+      </w:r>
+      <w:r>
+        <w:t xml:space="preserve"> made it the background image of my page. Although, I still have doubts about the background image.</w:t>
+      </w:r>
+    </w:p>
+    <w:p>
+      <w:pPr>
+        <w:jc w:val="both"/>
+      </w:pPr>
+      <w:r>
+        <w:t xml:space="preserve">I had to upload the files to github.com. I didn’t know much about GitHub either so, I learned it from YouTube. After that, I uploaded my files to GitHub. The link to my GitHub is: </w:t>
+      </w:r>
+      <w:r>
+        <w:t>https://github.com/crzymario/keepitsimple_csy1018.git</w:t>
+      </w:r>
+      <w:r>
+        <w:t xml:space="preserve">  </w:t>
+      </w:r>
+    </w:p>
+    <w:p>
+      <w:pPr>
+        <w:jc w:val="both"/>
+      </w:pPr>
+    </w:p>
+    <w:p>
+      <w:pPr>
+        <w:pStyle w:val="Heading1"/>
+      </w:pPr>
+      <w:r>
+        <w:lastRenderedPageBreak/>
+        <w:t>Designing</w:t>
+      </w:r>
+    </w:p>
+    <w:p>
+      <w:pPr>
+        <w:keepNext/>
+      </w:pPr>
+      <w:r>
+        <w:t xml:space="preserve">The below are the </w:t>
+      </w:r>
+      <w:r>
+        <w:t xml:space="preserve">wireframes of my webpages. </w:t>
+      </w:r>
+      <w:r>
+        <w:rPr>
+          <w:noProof/>
+        </w:rPr>
+        <w:drawing>
+          <wp:inline distT="0" distB="0" distL="0" distR="0" wp14:anchorId="032C5A6A" wp14:editId="57954AE8">
+            <wp:extent cx="3943350" cy="2531194"/>
+            <wp:effectExtent l="0" t="0" r="0" b="2540"/>
+            <wp:docPr id="17" name="Picture 17"/>
+            <wp:cNvGraphicFramePr>
+              <a:graphicFrameLocks xmlns:a="http://schemas.openxmlformats.org/drawingml/2006/main" noChangeAspect="1"/>
+            </wp:cNvGraphicFramePr>
+            <a:graphic xmlns:a="http://schemas.openxmlformats.org/drawingml/2006/main">
+              <a:graphicData uri="http://schemas.openxmlformats.org/drawingml/2006/picture">
+                <pic:pic xmlns:pic="http://schemas.openxmlformats.org/drawingml/2006/picture">
+                  <pic:nvPicPr>
+                    <pic:cNvPr id="17" name="index.jpg"/>
+                    <pic:cNvPicPr/>
+                  </pic:nvPicPr>
+                  <pic:blipFill>
+                    <a:blip r:embed="rId4" cstate="print">
+                      <a:extLst>
+                        <a:ext uri="{28A0092B-C50C-407E-A947-70E740481C1C}">
+                          <a14:useLocalDpi xmlns:a14="http://schemas.microsoft.com/office/drawing/2010/main" val="0"/>
+                        </a:ext>
+                      </a:extLst>
+                    </a:blip>
+                    <a:stretch>
+                      <a:fillRect/>
+                    </a:stretch>
+                  </pic:blipFill>
+                  <pic:spPr>
+                    <a:xfrm>
+                      <a:off x="0" y="0"/>
+                      <a:ext cx="3968830" cy="2547550"/>
+                    </a:xfrm>
+                    <a:prstGeom prst="rect">
+                      <a:avLst/>
+                    </a:prstGeom>
+                  </pic:spPr>
+                </pic:pic>
+              </a:graphicData>
+            </a:graphic>
+          </wp:inline>
+        </w:drawing>
+      </w:r>
+    </w:p>
+    <w:p>
+      <w:pPr>
+        <w:pStyle w:val="Caption"/>
+      </w:pPr>
+      <w:r>
+        <w:t xml:space="preserve">Figure </w:t>
+      </w:r>
+      <w:r>
+        <w:fldChar w:fldCharType="begin"/>
+      </w:r>
+      <w:r>
+        <w:instrText xml:space="preserve"> SEQ Figure \* ARABIC </w:instrText>
+      </w:r>
+      <w:r>
+        <w:fldChar w:fldCharType="separate"/>
+      </w:r>
+      <w:r>
+        <w:rPr>
+          <w:noProof/>
+        </w:rPr>
+        <w:t>1</w:t>
+      </w:r>
+      <w:r>
+        <w:fldChar w:fldCharType="end"/>
+      </w:r>
+      <w:r>
+        <w:t>(index page)</w:t>
+      </w:r>
+    </w:p>
+    <w:p/>
+    <w:p>
+      <w:pPr>
+        <w:keepNext/>
+      </w:pPr>
+      <w:r>
+        <w:rPr>
+          <w:noProof/>
+        </w:rPr>
+        <w:drawing>
+          <wp:inline distT="0" distB="0" distL="0" distR="0" wp14:anchorId="0446A335" wp14:editId="24EFE865">
+            <wp:extent cx="3981450" cy="2639838"/>
+            <wp:effectExtent l="0" t="0" r="0" b="8255"/>
+            <wp:docPr id="14" name="Picture 14"/>
+            <wp:cNvGraphicFramePr>
+              <a:graphicFrameLocks xmlns:a="http://schemas.openxmlformats.org/drawingml/2006/main" noChangeAspect="1"/>
+            </wp:cNvGraphicFramePr>
+            <a:graphic xmlns:a="http://schemas.openxmlformats.org/drawingml/2006/main">
+              <a:graphicData uri="http://schemas.openxmlformats.org/drawingml/2006/picture">
+                <pic:pic xmlns:pic="http://schemas.openxmlformats.org/drawingml/2006/picture">
+                  <pic:nvPicPr>
+                    <pic:cNvPr id="14" name="bio.jpg"/>
+                    <pic:cNvPicPr/>
+                  </pic:nvPicPr>
+                  <pic:blipFill>
+                    <a:blip r:embed="rId5" cstate="print">
+                      <a:extLst>
+                        <a:ext uri="{28A0092B-C50C-407E-A947-70E740481C1C}">
+                          <a14:useLocalDpi xmlns:a14="http://schemas.microsoft.com/office/drawing/2010/main" val="0"/>
+                        </a:ext>
+                      </a:extLst>
+                    </a:blip>
+                    <a:stretch>
+                      <a:fillRect/>
+                    </a:stretch>
+                  </pic:blipFill>
+                  <pic:spPr>
+                    <a:xfrm>
+                      <a:off x="0" y="0"/>
+                      <a:ext cx="3999924" cy="2652087"/>
+                    </a:xfrm>
+                    <a:prstGeom prst="rect">
+                      <a:avLst/>
+                    </a:prstGeom>
+                  </pic:spPr>
+                </pic:pic>
+              </a:graphicData>
+            </a:graphic>
+          </wp:inline>
+        </w:drawing>
+      </w:r>
+    </w:p>
+    <w:p>
+      <w:pPr>
+        <w:pStyle w:val="Caption"/>
+        <w:ind w:left="720" w:firstLine="720"/>
+      </w:pPr>
+      <w:r>
+        <w:t xml:space="preserve">Figure </w:t>
+      </w:r>
+      <w:r>
+        <w:fldChar w:fldCharType="begin"/>
+      </w:r>
+      <w:r>
+        <w:instrText xml:space="preserve"> SEQ Figure \* ARABIC </w:instrText>
+      </w:r>
+      <w:r>
+        <w:fldChar w:fldCharType="separate"/>
+      </w:r>
+      <w:r>
+        <w:rPr>
+          <w:noProof/>
+        </w:rPr>
+        <w:t>2</w:t>
+      </w:r>
+      <w:r>
+        <w:fldChar w:fldCharType="end"/>
+      </w:r>
+      <w:r>
+        <w:t>(bio page)</w:t>
+      </w:r>
+    </w:p>
+    <w:p>
+      <w:pPr>
+        <w:keepNext/>
+      </w:pPr>
+      <w:r>
+        <w:rPr>
+          <w:noProof/>
+        </w:rPr>
+        <w:lastRenderedPageBreak/>
+        <w:drawing>
+          <wp:inline distT="0" distB="0" distL="0" distR="0" wp14:anchorId="0DF69FCB" wp14:editId="495CD6D5">
+            <wp:extent cx="3993052" cy="2619375"/>
+            <wp:effectExtent l="0" t="0" r="7620" b="0"/>
+            <wp:docPr id="16" name="Picture 16"/>
+            <wp:cNvGraphicFramePr>
+              <a:graphicFrameLocks xmlns:a="http://schemas.openxmlformats.org/drawingml/2006/main" noChangeAspect="1"/>
+            </wp:cNvGraphicFramePr>
+            <a:graphic xmlns:a="http://schemas.openxmlformats.org/drawingml/2006/main">
+              <a:graphicData uri="http://schemas.openxmlformats.org/drawingml/2006/picture">
+                <pic:pic xmlns:pic="http://schemas.openxmlformats.org/drawingml/2006/picture">
+                  <pic:nvPicPr>
+                    <pic:cNvPr id="16" name="CV.jpg"/>
+                    <pic:cNvPicPr/>
+                  </pic:nvPicPr>
+                  <pic:blipFill>
+                    <a:blip r:embed="rId6" cstate="print">
+                      <a:extLst>
+                        <a:ext uri="{28A0092B-C50C-407E-A947-70E740481C1C}">
+                          <a14:useLocalDpi xmlns:a14="http://schemas.microsoft.com/office/drawing/2010/main" val="0"/>
+                        </a:ext>
+                      </a:extLst>
+                    </a:blip>
+                    <a:stretch>
+                      <a:fillRect/>
+                    </a:stretch>
+                  </pic:blipFill>
+                  <pic:spPr>
+                    <a:xfrm>
+                      <a:off x="0" y="0"/>
+                      <a:ext cx="4000757" cy="2624430"/>
+                    </a:xfrm>
+                    <a:prstGeom prst="rect">
+                      <a:avLst/>
+                    </a:prstGeom>
+                  </pic:spPr>
+                </pic:pic>
+              </a:graphicData>
+            </a:graphic>
+          </wp:inline>
+        </w:drawing>
+      </w:r>
+    </w:p>
+    <w:p>
+      <w:pPr>
+        <w:pStyle w:val="Caption"/>
+      </w:pPr>
+      <w:r>
+        <w:t xml:space="preserve">Figure </w:t>
+      </w:r>
+      <w:r>
+        <w:fldChar w:fldCharType="begin"/>
+      </w:r>
+      <w:r>
+        <w:instrText xml:space="preserve"> SEQ Figure \* ARABIC </w:instrText>
+      </w:r>
+      <w:r>
+        <w:fldChar w:fldCharType="separate"/>
+      </w:r>
+      <w:r>
+        <w:rPr>
+          <w:noProof/>
+        </w:rPr>
+        <w:t>3</w:t>
+      </w:r>
+      <w:r>
+        <w:fldChar w:fldCharType="end"/>
+      </w:r>
+      <w:r>
+        <w:t>(CV page)</w:t>
+      </w:r>
+    </w:p>
+    <w:p/>
+    <w:p>
+      <w:pPr>
+        <w:keepNext/>
+      </w:pPr>
+      <w:r>
+        <w:rPr>
+          <w:noProof/>
+        </w:rPr>
+        <w:drawing>
+          <wp:inline distT="0" distB="0" distL="0" distR="0" wp14:anchorId="7B43722F" wp14:editId="6580737A">
+            <wp:extent cx="3993053" cy="2619375"/>
+            <wp:effectExtent l="0" t="0" r="7620" b="0"/>
+            <wp:docPr id="15" name="Picture 15"/>
+            <wp:cNvGraphicFramePr>
+              <a:graphicFrameLocks xmlns:a="http://schemas.openxmlformats.org/drawingml/2006/main" noChangeAspect="1"/>
+            </wp:cNvGraphicFramePr>
+            <a:graphic xmlns:a="http://schemas.openxmlformats.org/drawingml/2006/main">
+              <a:graphicData uri="http://schemas.openxmlformats.org/drawingml/2006/picture">
+                <pic:pic xmlns:pic="http://schemas.openxmlformats.org/drawingml/2006/picture">
+                  <pic:nvPicPr>
+                    <pic:cNvPr id="15" name="Contact.jpg"/>
+                    <pic:cNvPicPr/>
+                  </pic:nvPicPr>
+                  <pic:blipFill>
+                    <a:blip r:embed="rId7" cstate="print">
+                      <a:extLst>
+                        <a:ext uri="{28A0092B-C50C-407E-A947-70E740481C1C}">
+                          <a14:useLocalDpi xmlns:a14="http://schemas.microsoft.com/office/drawing/2010/main" val="0"/>
+                        </a:ext>
+                      </a:extLst>
+                    </a:blip>
+                    <a:stretch>
+                      <a:fillRect/>
+                    </a:stretch>
+                  </pic:blipFill>
+                  <pic:spPr>
+                    <a:xfrm>
+                      <a:off x="0" y="0"/>
+                      <a:ext cx="4010151" cy="2630591"/>
+                    </a:xfrm>
+                    <a:prstGeom prst="rect">
+                      <a:avLst/>
+                    </a:prstGeom>
+                  </pic:spPr>
+                </pic:pic>
+              </a:graphicData>
+            </a:graphic>
+          </wp:inline>
+        </w:drawing>
+      </w:r>
+    </w:p>
+    <w:p>
+      <w:pPr>
+        <w:pStyle w:val="Caption"/>
+      </w:pPr>
+      <w:r>
+        <w:t xml:space="preserve">Figure </w:t>
+      </w:r>
+      <w:r>
+        <w:fldChar w:fldCharType="begin"/>
+      </w:r>
+      <w:r>
+        <w:instrText xml:space="preserve"> SEQ Figure \* ARABIC </w:instrText>
+      </w:r>
+      <w:r>
+        <w:fldChar w:fldCharType="separate"/>
+      </w:r>
+      <w:r>
+        <w:rPr>
+          <w:noProof/>
+        </w:rPr>
+        <w:t>4</w:t>
+      </w:r>
+      <w:r>
+        <w:fldChar w:fldCharType="end"/>
+      </w:r>
+      <w:r>
+        <w:t>(contact page)</w:t>
+      </w:r>
+    </w:p>
+    <w:p/>
+    <w:p/>
+    <w:p>
+      <w:r>
+        <w:t>And the final designs of my pages are:</w:t>
+      </w:r>
+    </w:p>
+    <w:p>
+      <w:pPr>
+        <w:keepNext/>
+      </w:pPr>
+      <w:r>
+        <w:rPr>
+          <w:noProof/>
+        </w:rPr>
+        <w:lastRenderedPageBreak/>
+        <w:drawing>
+          <wp:inline distT="0" distB="0" distL="0" distR="0" wp14:anchorId="374616B0" wp14:editId="16E11E61">
+            <wp:extent cx="3314425" cy="1600200"/>
+            <wp:effectExtent l="0" t="0" r="635" b="0"/>
+            <wp:docPr id="21" name="Picture 21"/>
+            <wp:cNvGraphicFramePr>
+              <a:graphicFrameLocks xmlns:a="http://schemas.openxmlformats.org/drawingml/2006/main" noChangeAspect="1"/>
+            </wp:cNvGraphicFramePr>
+            <a:graphic xmlns:a="http://schemas.openxmlformats.org/drawingml/2006/main">
+              <a:graphicData uri="http://schemas.openxmlformats.org/drawingml/2006/picture">
+                <pic:pic xmlns:pic="http://schemas.openxmlformats.org/drawingml/2006/picture">
+                  <pic:nvPicPr>
+                    <pic:cNvPr id="21" name="index1.jpg"/>
+                    <pic:cNvPicPr/>
+                  </pic:nvPicPr>
+                  <pic:blipFill>
+                    <a:blip r:embed="rId8" cstate="print">
+                      <a:extLst>
+                        <a:ext uri="{28A0092B-C50C-407E-A947-70E740481C1C}">
+                          <a14:useLocalDpi xmlns:a14="http://schemas.microsoft.com/office/drawing/2010/main" val="0"/>
+                        </a:ext>
+                      </a:extLst>
+                    </a:blip>
+                    <a:stretch>
+                      <a:fillRect/>
+                    </a:stretch>
+                  </pic:blipFill>
+                  <pic:spPr>
+                    <a:xfrm>
+                      <a:off x="0" y="0"/>
+                      <a:ext cx="3334954" cy="1610111"/>
+                    </a:xfrm>
+                    <a:prstGeom prst="rect">
+                      <a:avLst/>
+                    </a:prstGeom>
+                  </pic:spPr>
+                </pic:pic>
+              </a:graphicData>
+            </a:graphic>
+          </wp:inline>
+        </w:drawing>
+      </w:r>
+    </w:p>
+    <w:p>
+      <w:pPr>
+        <w:pStyle w:val="Caption"/>
+      </w:pPr>
+      <w:r>
+        <w:t xml:space="preserve">Figure </w:t>
+      </w:r>
+      <w:r>
+        <w:fldChar w:fldCharType="begin"/>
+      </w:r>
+      <w:r>
+        <w:instrText xml:space="preserve"> SEQ Figure \* ARABIC </w:instrText>
+      </w:r>
+      <w:r>
+        <w:fldChar w:fldCharType="separate"/>
+      </w:r>
+      <w:r>
+        <w:rPr>
+          <w:noProof/>
+        </w:rPr>
+        <w:t>5</w:t>
+      </w:r>
+      <w:r>
+        <w:fldChar w:fldCharType="end"/>
+      </w:r>
+      <w:r>
+        <w:t>(index)</w:t>
+      </w:r>
+    </w:p>
+    <w:p>
+      <w:pPr>
+        <w:keepNext/>
+      </w:pPr>
+      <w:r>
+        <w:rPr>
+          <w:noProof/>
+        </w:rPr>
+        <w:t xml:space="preserve"> </w:t>
+      </w:r>
+      <w:r>
+        <w:rPr>
+          <w:noProof/>
+        </w:rPr>
+        <w:drawing>
+          <wp:inline distT="0" distB="0" distL="0" distR="0" wp14:anchorId="52FBF2F8" wp14:editId="26A507C9">
+            <wp:extent cx="3403275" cy="1647825"/>
+            <wp:effectExtent l="0" t="0" r="6985" b="0"/>
+            <wp:docPr id="18" name="Picture 18"/>
+            <wp:cNvGraphicFramePr>
+              <a:graphicFrameLocks xmlns:a="http://schemas.openxmlformats.org/drawingml/2006/main" noChangeAspect="1"/>
+            </wp:cNvGraphicFramePr>
+            <a:graphic xmlns:a="http://schemas.openxmlformats.org/drawingml/2006/main">
+              <a:graphicData uri="http://schemas.openxmlformats.org/drawingml/2006/picture">
+                <pic:pic xmlns:pic="http://schemas.openxmlformats.org/drawingml/2006/picture">
+                  <pic:nvPicPr>
+                    <pic:cNvPr id="18" name="Bio1.jpg"/>
+                    <pic:cNvPicPr/>
+                  </pic:nvPicPr>
+                  <pic:blipFill>
+                    <a:blip r:embed="rId9" cstate="print">
+                      <a:extLst>
+                        <a:ext uri="{28A0092B-C50C-407E-A947-70E740481C1C}">
+                          <a14:useLocalDpi xmlns:a14="http://schemas.microsoft.com/office/drawing/2010/main" val="0"/>
+                        </a:ext>
+                      </a:extLst>
+                    </a:blip>
+                    <a:stretch>
+                      <a:fillRect/>
+                    </a:stretch>
+                  </pic:blipFill>
+                  <pic:spPr>
+                    <a:xfrm>
+                      <a:off x="0" y="0"/>
+                      <a:ext cx="3415757" cy="1653869"/>
+                    </a:xfrm>
+                    <a:prstGeom prst="rect">
+                      <a:avLst/>
+                    </a:prstGeom>
+                  </pic:spPr>
+                </pic:pic>
+              </a:graphicData>
+            </a:graphic>
+          </wp:inline>
+        </w:drawing>
+      </w:r>
+    </w:p>
+    <w:p>
+      <w:pPr>
+        <w:pStyle w:val="Caption"/>
+      </w:pPr>
+      <w:r>
+        <w:t xml:space="preserve">Figure </w:t>
+      </w:r>
+      <w:r>
+        <w:fldChar w:fldCharType="begin"/>
+      </w:r>
+      <w:r>
+        <w:instrText xml:space="preserve"> SEQ Figure \* ARABIC </w:instrText>
+      </w:r>
+      <w:r>
+        <w:fldChar w:fldCharType="separate"/>
+      </w:r>
+      <w:r>
+        <w:rPr>
+          <w:noProof/>
+        </w:rPr>
+        <w:t>6</w:t>
+      </w:r>
+      <w:r>
+        <w:fldChar w:fldCharType="end"/>
+      </w:r>
+      <w:r>
+        <w:t>(bio)</w:t>
+      </w:r>
+    </w:p>
+    <w:p>
+      <w:pPr>
+        <w:keepNext/>
+      </w:pPr>
+      <w:r>
+        <w:rPr>
+          <w:noProof/>
+        </w:rPr>
+        <w:drawing>
+          <wp:inline distT="0" distB="0" distL="0" distR="0" wp14:anchorId="3F74E264" wp14:editId="021DFE2F">
+            <wp:extent cx="3355256" cy="1600200"/>
+            <wp:effectExtent l="0" t="0" r="0" b="0"/>
+            <wp:docPr id="20" name="Picture 20"/>
+            <wp:cNvGraphicFramePr>
+              <a:graphicFrameLocks xmlns:a="http://schemas.openxmlformats.org/drawingml/2006/main" noChangeAspect="1"/>
+            </wp:cNvGraphicFramePr>
+            <a:graphic xmlns:a="http://schemas.openxmlformats.org/drawingml/2006/main">
+              <a:graphicData uri="http://schemas.openxmlformats.org/drawingml/2006/picture">
+                <pic:pic xmlns:pic="http://schemas.openxmlformats.org/drawingml/2006/picture">
+                  <pic:nvPicPr>
+                    <pic:cNvPr id="20" name="CV1.jpg"/>
+                    <pic:cNvPicPr/>
+                  </pic:nvPicPr>
+                  <pic:blipFill>
+                    <a:blip r:embed="rId10" cstate="print">
+                      <a:extLst>
+                        <a:ext uri="{28A0092B-C50C-407E-A947-70E740481C1C}">
+                          <a14:useLocalDpi xmlns:a14="http://schemas.microsoft.com/office/drawing/2010/main" val="0"/>
+                        </a:ext>
+                      </a:extLst>
+                    </a:blip>
+                    <a:stretch>
+                      <a:fillRect/>
+                    </a:stretch>
+                  </pic:blipFill>
+                  <pic:spPr>
+                    <a:xfrm>
+                      <a:off x="0" y="0"/>
+                      <a:ext cx="3380725" cy="1612347"/>
+                    </a:xfrm>
+                    <a:prstGeom prst="rect">
+                      <a:avLst/>
+                    </a:prstGeom>
+                  </pic:spPr>
+                </pic:pic>
+              </a:graphicData>
+            </a:graphic>
+          </wp:inline>
+        </w:drawing>
+      </w:r>
+    </w:p>
+    <w:p>
+      <w:pPr>
+        <w:pStyle w:val="Caption"/>
+      </w:pPr>
+      <w:r>
+        <w:t xml:space="preserve">Figure </w:t>
+      </w:r>
+      <w:r>
+        <w:fldChar w:fldCharType="begin"/>
+      </w:r>
+      <w:r>
+        <w:instrText xml:space="preserve"> SEQ Figure \* ARABIC </w:instrText>
+      </w:r>
+      <w:r>
+        <w:fldChar w:fldCharType="separate"/>
+      </w:r>
+      <w:r>
+        <w:rPr>
+          <w:noProof/>
+        </w:rPr>
+        <w:t>7</w:t>
+      </w:r>
+      <w:r>
+        <w:fldChar w:fldCharType="end"/>
+      </w:r>
+      <w:r>
+        <w:t>(cv)</w:t>
+      </w:r>
+    </w:p>
+    <w:p>
+      <w:pPr>
+        <w:keepNext/>
+      </w:pPr>
+      <w:r>
+        <w:rPr>
+          <w:noProof/>
+        </w:rPr>
+        <w:drawing>
+          <wp:inline distT="0" distB="0" distL="0" distR="0" wp14:anchorId="4254B8A9" wp14:editId="473CF5A6">
+            <wp:extent cx="3342782" cy="1619250"/>
+            <wp:effectExtent l="0" t="0" r="0" b="0"/>
+            <wp:docPr id="19" name="Picture 19"/>
+            <wp:cNvGraphicFramePr>
+              <a:graphicFrameLocks xmlns:a="http://schemas.openxmlformats.org/drawingml/2006/main" noChangeAspect="1"/>
+            </wp:cNvGraphicFramePr>
+            <a:graphic xmlns:a="http://schemas.openxmlformats.org/drawingml/2006/main">
+              <a:graphicData uri="http://schemas.openxmlformats.org/drawingml/2006/picture">
+                <pic:pic xmlns:pic="http://schemas.openxmlformats.org/drawingml/2006/picture">
+                  <pic:nvPicPr>
+                    <pic:cNvPr id="19" name="contact1.jpg"/>
+                    <pic:cNvPicPr/>
+                  </pic:nvPicPr>
+                  <pic:blipFill>
+                    <a:blip r:embed="rId11" cstate="print">
+                      <a:extLst>
+                        <a:ext uri="{28A0092B-C50C-407E-A947-70E740481C1C}">
+                          <a14:useLocalDpi xmlns:a14="http://schemas.microsoft.com/office/drawing/2010/main" val="0"/>
+                        </a:ext>
+                      </a:extLst>
+                    </a:blip>
+                    <a:stretch>
+                      <a:fillRect/>
+                    </a:stretch>
+                  </pic:blipFill>
+                  <pic:spPr>
+                    <a:xfrm>
+                      <a:off x="0" y="0"/>
+                      <a:ext cx="3361847" cy="1628485"/>
+                    </a:xfrm>
+                    <a:prstGeom prst="rect">
+                      <a:avLst/>
+                    </a:prstGeom>
+                  </pic:spPr>
+                </pic:pic>
+              </a:graphicData>
+            </a:graphic>
+          </wp:inline>
+        </w:drawing>
+      </w:r>
+    </w:p>
+    <w:p>
+      <w:pPr>
+        <w:pStyle w:val="Caption"/>
+      </w:pPr>
+      <w:r>
+        <w:t xml:space="preserve">Figure </w:t>
+      </w:r>
+      <w:r>
+        <w:fldChar w:fldCharType="begin"/>
+      </w:r>
+      <w:r>
+        <w:instrText xml:space="preserve"> SEQ Figure \* ARABIC </w:instrText>
+      </w:r>
+      <w:r>
+        <w:fldChar w:fldCharType="separate"/>
+      </w:r>
+      <w:r>
+        <w:rPr>
+          <w:noProof/>
+        </w:rPr>
+        <w:t>8</w:t>
+      </w:r>
+      <w:r>
+        <w:fldChar w:fldCharType="end"/>
+      </w:r>
+      <w:r>
+        <w:t>(</w:t>
+      </w:r>
+      <w:proofErr w:type="spellStart"/>
+      <w:r>
+        <w:t>contant</w:t>
+      </w:r>
+      <w:proofErr w:type="spellEnd"/>
+      <w:r>
+        <w:t>)</w:t>
+      </w:r>
+    </w:p>
+    <w:p>
+      <w:pPr>
+        <w:pStyle w:val="Heading1"/>
+      </w:pPr>
+      <w:r>
+        <w:lastRenderedPageBreak/>
+        <w:t>Validation Check</w:t>
+      </w:r>
+    </w:p>
+    <w:p>
+      <w:pPr>
+        <w:jc w:val="both"/>
+      </w:pPr>
+      <w:r>
+        <w:t>I did my validation check on: https:validator.w3.org</w:t>
+      </w:r>
+      <w:r>
+        <w:t xml:space="preserve"> and found out 3-4</w:t>
+      </w:r>
+      <w:r>
+        <w:t xml:space="preserve"> errors</w:t>
+      </w:r>
+      <w:r>
+        <w:t xml:space="preserve"> in each pages. I solved those errors and rechecked the html pages. There are no errors shown. The screenshots of the validation check are given below:</w:t>
+      </w:r>
+      <w:r>
+        <w:t xml:space="preserve"> </w:t>
+      </w:r>
+    </w:p>
+    <w:p>
+      <w:pPr>
+        <w:jc w:val="both"/>
+      </w:pPr>
+      <w:r>
+        <w:t>For index.html file:</w:t>
+      </w:r>
+    </w:p>
+    <w:p>
+      <w:pPr>
+        <w:jc w:val="both"/>
+      </w:pPr>
+      <w:r>
+        <w:rPr>
+          <w:noProof/>
+        </w:rPr>
+        <w:drawing>
+          <wp:inline distT="0" distB="0" distL="0" distR="0" wp14:anchorId="4DBD55D8" wp14:editId="57262617">
+            <wp:extent cx="5943600" cy="2543175"/>
+            <wp:effectExtent l="0" t="0" r="0" b="9525"/>
+            <wp:docPr id="1" name="Picture 1"/>
+            <wp:cNvGraphicFramePr>
+              <a:graphicFrameLocks xmlns:a="http://schemas.openxmlformats.org/drawingml/2006/main" noChangeAspect="1"/>
+            </wp:cNvGraphicFramePr>
+            <a:graphic xmlns:a="http://schemas.openxmlformats.org/drawingml/2006/main">
+              <a:graphicData uri="http://schemas.openxmlformats.org/drawingml/2006/picture">
+                <pic:pic xmlns:pic="http://schemas.openxmlformats.org/drawingml/2006/picture">
+                  <pic:nvPicPr>
+                    <pic:cNvPr id="1" name=""/>
+                    <pic:cNvPicPr/>
+                  </pic:nvPicPr>
+                  <pic:blipFill>
+                    <a:blip r:embed="rId12"/>
+                    <a:stretch>
+                      <a:fillRect/>
+                    </a:stretch>
+                  </pic:blipFill>
+                  <pic:spPr>
+                    <a:xfrm>
+                      <a:off x="0" y="0"/>
+                      <a:ext cx="5943600" cy="2543175"/>
+                    </a:xfrm>
+                    <a:prstGeom prst="rect">
+                      <a:avLst/>
+                    </a:prstGeom>
+                  </pic:spPr>
+                </pic:pic>
+              </a:graphicData>
+            </a:graphic>
+          </wp:inline>
+        </w:drawing>
+      </w:r>
+    </w:p>
+    <w:p>
+      <w:pPr>
+        <w:jc w:val="both"/>
+      </w:pPr>
+      <w:r>
+        <w:t>For bio.html file:</w:t>
+      </w:r>
+    </w:p>
+    <w:p>
+      <w:pPr>
+        <w:jc w:val="both"/>
+      </w:pPr>
+      <w:r>
+        <w:rPr>
+          <w:noProof/>
+        </w:rPr>
+        <w:drawing>
+          <wp:inline distT="0" distB="0" distL="0" distR="0" wp14:anchorId="6D8C3290" wp14:editId="3C03EF71">
+            <wp:extent cx="5943600" cy="3092450"/>
+            <wp:effectExtent l="0" t="0" r="0" b="0"/>
+            <wp:docPr id="2" name="Picture 2"/>
+            <wp:cNvGraphicFramePr>
+              <a:graphicFrameLocks xmlns:a="http://schemas.openxmlformats.org/drawingml/2006/main" noChangeAspect="1"/>
+            </wp:cNvGraphicFramePr>
+            <a:graphic xmlns:a="http://schemas.openxmlformats.org/drawingml/2006/main">
+              <a:graphicData uri="http://schemas.openxmlformats.org/drawingml/2006/picture">
+                <pic:pic xmlns:pic="http://schemas.openxmlformats.org/drawingml/2006/picture">
+                  <pic:nvPicPr>
+                    <pic:cNvPr id="1" name=""/>
+                    <pic:cNvPicPr/>
+                  </pic:nvPicPr>
+                  <pic:blipFill>
+                    <a:blip r:embed="rId13"/>
+                    <a:stretch>
+                      <a:fillRect/>
+                    </a:stretch>
+                  </pic:blipFill>
+                  <pic:spPr>
+                    <a:xfrm>
+                      <a:off x="0" y="0"/>
+                      <a:ext cx="5943600" cy="3092450"/>
+                    </a:xfrm>
+                    <a:prstGeom prst="rect">
+                      <a:avLst/>
+                    </a:prstGeom>
+                  </pic:spPr>
+                </pic:pic>
+              </a:graphicData>
+            </a:graphic>
+          </wp:inline>
+        </w:drawing>
+      </w:r>
+    </w:p>
+    <w:p>
+      <w:pPr>
+        <w:jc w:val="both"/>
+      </w:pPr>
+    </w:p>
+    <w:p>
+      <w:pPr>
+        <w:jc w:val="both"/>
+      </w:pPr>
+    </w:p>
+    <w:p>
+      <w:pPr>
+        <w:jc w:val="both"/>
+      </w:pPr>
+    </w:p>
+    <w:p>
+      <w:pPr>
+        <w:jc w:val="both"/>
+      </w:pPr>
+      <w:r>
+        <w:lastRenderedPageBreak/>
+        <w:t>For cv.html file:</w:t>
+      </w:r>
+    </w:p>
+    <w:p>
+      <w:pPr>
+        <w:jc w:val="both"/>
+      </w:pPr>
+      <w:r>
+        <w:rPr>
+          <w:noProof/>
+        </w:rPr>
+        <w:drawing>
+          <wp:inline distT="0" distB="0" distL="0" distR="0" wp14:anchorId="4B220DF2" wp14:editId="59964A7E">
+            <wp:extent cx="5943600" cy="2570480"/>
+            <wp:effectExtent l="0" t="0" r="0" b="1270"/>
+            <wp:docPr id="3" name="Picture 3"/>
+            <wp:cNvGraphicFramePr>
+              <a:graphicFrameLocks xmlns:a="http://schemas.openxmlformats.org/drawingml/2006/main" noChangeAspect="1"/>
+            </wp:cNvGraphicFramePr>
+            <a:graphic xmlns:a="http://schemas.openxmlformats.org/drawingml/2006/main">
+              <a:graphicData uri="http://schemas.openxmlformats.org/drawingml/2006/picture">
+                <pic:pic xmlns:pic="http://schemas.openxmlformats.org/drawingml/2006/picture">
+                  <pic:nvPicPr>
+                    <pic:cNvPr id="1" name=""/>
+                    <pic:cNvPicPr/>
+                  </pic:nvPicPr>
+                  <pic:blipFill>
+                    <a:blip r:embed="rId14"/>
+                    <a:stretch>
+                      <a:fillRect/>
+                    </a:stretch>
+                  </pic:blipFill>
+                  <pic:spPr>
+                    <a:xfrm>
+                      <a:off x="0" y="0"/>
+                      <a:ext cx="5943600" cy="2570480"/>
+                    </a:xfrm>
+                    <a:prstGeom prst="rect">
+                      <a:avLst/>
+                    </a:prstGeom>
+                  </pic:spPr>
+                </pic:pic>
+              </a:graphicData>
+            </a:graphic>
+          </wp:inline>
+        </w:drawing>
+      </w:r>
+    </w:p>
+    <w:p>
+      <w:pPr>
+        <w:jc w:val="both"/>
+      </w:pPr>
+      <w:r>
+        <w:t>For contact.html file:</w:t>
+      </w:r>
+    </w:p>
+    <w:p>
+      <w:pPr>
+        <w:jc w:val="both"/>
+      </w:pPr>
+      <w:r>
+        <w:rPr>
+          <w:noProof/>
+        </w:rPr>
+        <w:drawing>
+          <wp:inline distT="0" distB="0" distL="0" distR="0" wp14:anchorId="59135417" wp14:editId="2F3EAA9B">
+            <wp:extent cx="5943600" cy="2552700"/>
+            <wp:effectExtent l="0" t="0" r="0" b="0"/>
+            <wp:docPr id="4" name="Picture 4"/>
+            <wp:cNvGraphicFramePr>
+              <a:graphicFrameLocks xmlns:a="http://schemas.openxmlformats.org/drawingml/2006/main" noChangeAspect="1"/>
+            </wp:cNvGraphicFramePr>
+            <a:graphic xmlns:a="http://schemas.openxmlformats.org/drawingml/2006/main">
+              <a:graphicData uri="http://schemas.openxmlformats.org/drawingml/2006/picture">
+                <pic:pic xmlns:pic="http://schemas.openxmlformats.org/drawingml/2006/picture">
+                  <pic:nvPicPr>
+                    <pic:cNvPr id="1" name=""/>
+                    <pic:cNvPicPr/>
+                  </pic:nvPicPr>
+                  <pic:blipFill>
+                    <a:blip r:embed="rId15"/>
+                    <a:stretch>
+                      <a:fillRect/>
+                    </a:stretch>
+                  </pic:blipFill>
+                  <pic:spPr>
+                    <a:xfrm>
+                      <a:off x="0" y="0"/>
+                      <a:ext cx="5943600" cy="2552700"/>
+                    </a:xfrm>
+                    <a:prstGeom prst="rect">
+                      <a:avLst/>
+                    </a:prstGeom>
+                  </pic:spPr>
+                </pic:pic>
+              </a:graphicData>
+            </a:graphic>
+          </wp:inline>
+        </w:drawing>
+      </w:r>
+    </w:p>
+    <w:p>
+      <w:pPr>
+        <w:jc w:val="both"/>
+      </w:pPr>
+      <w:r>
+        <w:t>CSS validation check:</w:t>
+      </w:r>
+    </w:p>
+    <w:p>
+      <w:pPr>
+        <w:jc w:val="both"/>
+        <w:rPr>
+          <w:noProof/>
+        </w:rPr>
+      </w:pPr>
+      <w:r>
+        <w:rPr>
+          <w:noProof/>
+        </w:rPr>
+        <w:t xml:space="preserve"> </w:t>
+      </w:r>
+      <w:r>
+        <w:rPr>
+          <w:noProof/>
+        </w:rPr>
+        <w:drawing>
+          <wp:inline distT="0" distB="0" distL="0" distR="0" wp14:anchorId="291F64B5" wp14:editId="34673EAF">
+            <wp:extent cx="5943600" cy="1732915"/>
+            <wp:effectExtent l="0" t="0" r="0" b="635"/>
+            <wp:docPr id="8" name="Picture 8"/>
+            <wp:cNvGraphicFramePr>
+              <a:graphicFrameLocks xmlns:a="http://schemas.openxmlformats.org/drawingml/2006/main" noChangeAspect="1"/>
+            </wp:cNvGraphicFramePr>
+            <a:graphic xmlns:a="http://schemas.openxmlformats.org/drawingml/2006/main">
+              <a:graphicData uri="http://schemas.openxmlformats.org/drawingml/2006/picture">
+                <pic:pic xmlns:pic="http://schemas.openxmlformats.org/drawingml/2006/picture">
+                  <pic:nvPicPr>
+                    <pic:cNvPr id="1" name=""/>
+                    <pic:cNvPicPr/>
+                  </pic:nvPicPr>
+                  <pic:blipFill>
+                    <a:blip r:embed="rId16"/>
+                    <a:stretch>
+                      <a:fillRect/>
+                    </a:stretch>
+                  </pic:blipFill>
+                  <pic:spPr>
+                    <a:xfrm>
+                      <a:off x="0" y="0"/>
+                      <a:ext cx="5943600" cy="1732915"/>
+                    </a:xfrm>
+                    <a:prstGeom prst="rect">
+                      <a:avLst/>
+                    </a:prstGeom>
+                  </pic:spPr>
+                </pic:pic>
+              </a:graphicData>
+            </a:graphic>
+          </wp:inline>
+        </w:drawing>
+      </w:r>
+    </w:p>
+    <w:p>
+      <w:pPr>
+        <w:pStyle w:val="Heading1"/>
+      </w:pPr>
+      <w:r>
+        <w:lastRenderedPageBreak/>
+        <w:t>Speed Check</w:t>
+      </w:r>
+    </w:p>
+    <w:p>
+      <w:r>
+        <w:t>I also took the speed check of my webpage via https:tools.pingdom.com. The following is the result:</w:t>
+      </w:r>
+    </w:p>
+    <w:p>
+      <w:r>
+        <w:rPr>
+          <w:noProof/>
+        </w:rPr>
+        <w:drawing>
+          <wp:inline distT="0" distB="0" distL="0" distR="0" wp14:anchorId="7509C39F" wp14:editId="1A8FAB5C">
+            <wp:extent cx="5943600" cy="1787525"/>
+            <wp:effectExtent l="0" t="0" r="0" b="3175"/>
+            <wp:docPr id="9" name="Picture 9"/>
+            <wp:cNvGraphicFramePr>
+              <a:graphicFrameLocks xmlns:a="http://schemas.openxmlformats.org/drawingml/2006/main" noChangeAspect="1"/>
+            </wp:cNvGraphicFramePr>
+            <a:graphic xmlns:a="http://schemas.openxmlformats.org/drawingml/2006/main">
+              <a:graphicData uri="http://schemas.openxmlformats.org/drawingml/2006/picture">
+                <pic:pic xmlns:pic="http://schemas.openxmlformats.org/drawingml/2006/picture">
+                  <pic:nvPicPr>
+                    <pic:cNvPr id="1" name=""/>
+                    <pic:cNvPicPr/>
+                  </pic:nvPicPr>
+                  <pic:blipFill>
+                    <a:blip r:embed="rId17"/>
+                    <a:stretch>
+                      <a:fillRect/>
+                    </a:stretch>
+                  </pic:blipFill>
+                  <pic:spPr>
+                    <a:xfrm>
+                      <a:off x="0" y="0"/>
+                      <a:ext cx="5943600" cy="1787525"/>
+                    </a:xfrm>
+                    <a:prstGeom prst="rect">
+                      <a:avLst/>
+                    </a:prstGeom>
+                  </pic:spPr>
+                </pic:pic>
+              </a:graphicData>
+            </a:graphic>
+          </wp:inline>
+        </w:drawing>
+      </w:r>
+    </w:p>
+    <w:p/>
+    <w:p>
+      <w:pPr>
+        <w:pStyle w:val="Heading1"/>
+      </w:pPr>
+      <w:r>
+        <w:t>Work In progress</w:t>
+      </w:r>
+    </w:p>
+    <w:p>
+      <w:r>
+        <w:t xml:space="preserve">There are many things that I have missed while making these pages. Making it responsive was a very challenging task. </w:t>
+      </w:r>
+      <w:r>
+        <w:t xml:space="preserve">I still think the page can be made better. With the current knowledge I have about the web development, this is the page I could design. When I learn more about </w:t>
+      </w:r>
+      <w:proofErr w:type="gramStart"/>
+      <w:r>
+        <w:t>it ,</w:t>
+      </w:r>
+      <w:proofErr w:type="gramEnd"/>
+      <w:r>
+        <w:t xml:space="preserve"> I hope I can add more things to the web page and make it more interesting. </w:t>
+      </w:r>
+    </w:p>
+    <w:p/>
+    <w:p/>
+    <w:p/>
+    <w:p/>
+    <w:p/>
+    <w:p>
+      <w:pPr>
+        <w:pStyle w:val="Heading1"/>
+      </w:pPr>
+      <w:r>
+        <w:t>Conclusion</w:t>
+      </w:r>
+    </w:p>
+    <w:p>
+      <w:r>
+        <w:t>After two weeks, I finally completed designing my webpages. It</w:t>
+      </w:r>
+      <w:r>
+        <w:t xml:space="preserve"> was fun making the web pages and I got to learn many things while doing this assignment. I also learned the basics of GitHub and the importance of using it. </w:t>
+      </w:r>
+    </w:p>
+    <w:p/>
+    <w:p/>
+    <w:p/>
     <w:sectPr>
       <w:pgSz w:w="12240" w:h="15840"/>
       <w:pgMar w:top="1440" w:right="1440" w:bottom="1440" w:left="1440" w:header="720" w:footer="720" w:gutter="0"/>
@@ -519,6 +1704,25 @@
       <w:szCs w:val="32"/>
     </w:rPr>
   </w:style>
+  <w:style w:type="paragraph" w:styleId="Caption">
+    <w:name w:val="caption"/>
+    <w:basedOn w:val="Normal"/>
+    <w:next w:val="Normal"/>
+    <w:uiPriority w:val="35"/>
+    <w:unhideWhenUsed/>
+    <w:qFormat/>
+    <w:rsid w:val="009A7FFC"/>
+    <w:pPr>
+      <w:spacing w:after="200" w:line="240" w:lineRule="auto"/>
+    </w:pPr>
+    <w:rPr>
+      <w:i/>
+      <w:iCs/>
+      <w:color w:val="44546A" w:themeColor="text2"/>
+      <w:sz w:val="18"/>
+      <w:szCs w:val="18"/>
+    </w:rPr>
+  </w:style>
 </w:styles>
 </file>
 

</xml_diff>